<commit_message>
Final edit #2 after input from Alain and Asmeret on 4/22/18
</commit_message>
<xml_diff>
--- a/content/Drivers of change in SOM - loss and gains (Kristy)/Changes_in_SOM_draft.docx
+++ b/content/Drivers of change in SOM - loss and gains (Kristy)/Changes_in_SOM_draft.docx
@@ -189,7 +189,7 @@
         <w:t xml:space="preserve"> </w:t>
       </w:r>
       <w:r>
-        <w:t xml:space="preserve">model and instead think of SOM as a continuum of progressively decomposing organic compounds as well as microbial-synthesized substances (see JW-1). OM does not persist because of its intrinsic properties, rather it is the physicochemical and biological influences from the surrounding environment that reduce the probability and rate of decomposition. Thus, long-term, in situ studies of entire soil profiles are necessary to investigate distinct mechanisms underpinning soil carbon sequestration. Schmidt et al. (2011) studied the persistence of SOM as an ecosystem property and recommended potential improvements for representing C in ecosystem models (Table 1).</w:t>
+        <w:t xml:space="preserve">model and instead think of SOM as a continuum of progressively decomposing organic compounds as well as microbial-synthesized substances (see JW-1). OM does not persist because of its intrinsic properties, rather it is the physicochemical and biological influences from the surrounding environment that reduce the probability and rate of decomposition. Thus, long-term, in situ studies of entire soil profiles are necessary to investigate distinct mechanisms underpinning soil carbon sequestration. Schmidt et al. (2011) studied the persistence of SOM as an ecosystem property and identified eight recent insights into carbon cycling in soils. Table 1 lists these insights and their recommendations on how to improve current ecosystem models.</w:t>
       </w:r>
     </w:p>
     <w:p>
@@ -199,9 +199,9 @@
       <w:r>
         <w:drawing>
           <wp:inline>
-            <wp:extent cx="5334000" cy="2616246"/>
+            <wp:extent cx="5334000" cy="2141458"/>
             <wp:effectExtent b="0" l="0" r="0" t="0"/>
-            <wp:docPr descr="Table 1 from Schmidt et al. (2011) DOI: 10.1038/nature10386" title="" id="1" name="Picture"/>
+            <wp:docPr descr="From Schmidt et al. (2011) DOI: 10.1038/nature10386" title="" id="1" name="Picture"/>
             <a:graphic>
               <a:graphicData uri="http://schemas.openxmlformats.org/drawingml/2006/picture">
                 <pic:pic>
@@ -220,7 +220,7 @@
                   <pic:spPr bwMode="auto">
                     <a:xfrm>
                       <a:off x="0" y="0"/>
-                      <a:ext cx="5334000" cy="2616246"/>
+                      <a:ext cx="5334000" cy="2141458"/>
                     </a:xfrm>
                     <a:prstGeom prst="rect">
                       <a:avLst/>
@@ -244,7 +244,7 @@
         <w:pStyle w:val="ImageCaption"/>
       </w:pPr>
       <w:r>
-        <w:t xml:space="preserve">Table 1 from Schmidt et al. (2011) DOI:</w:t>
+        <w:t xml:space="preserve">From Schmidt et al. (2011) DOI:</w:t>
       </w:r>
       <w:r>
         <w:t xml:space="preserve"> </w:t>
@@ -263,7 +263,7 @@
         <w:pStyle w:val="BodyText"/>
       </w:pPr>
       <w:r>
-        <w:t xml:space="preserve">Source:</w:t>
+        <w:t xml:space="preserve">Sources:</w:t>
       </w:r>
       <w:r>
         <w:br w:type="textWrapping"/>
@@ -318,19 +318,27 @@
     </w:p>
     <w:p>
       <w:pPr>
+        <w:pStyle w:val="FirstParagraph"/>
+      </w:pPr>
+      <w:r>
+        <w:t xml:space="preserve">As a soil ecosystem ages, the soil C stock begins to approach its carrying capacity (Figure 1). Initially, soil C declines because dead organic matter is decomposed faster than plant biomass accumulates. Later in the cycle, dead organic matter stocks start to increase and accumulate. Then, the soil reaches the maximum rate of net carbon uptake before reaching its carrying capacity of soil C.</w:t>
+      </w:r>
+    </w:p>
+    <w:p>
+      <w:pPr>
         <w:pStyle w:val="FigureWithCaption"/>
       </w:pPr>
       <w:r>
         <w:drawing>
           <wp:inline>
-            <wp:extent cx="5334000" cy="3838896"/>
+            <wp:extent cx="5334000" cy="3963012"/>
             <wp:effectExtent b="0" l="0" r="0" t="0"/>
-            <wp:docPr descr="Figure 1. SOM factors from Jackson et al. (2017) DOI: 10.1146/annurev-ecolsys-112414-054234" title="" id="1" name="Picture"/>
+            <wp:docPr descr="Figure 1. Net changes in ecosystem C stocks over time from IPCC" title="" id="1" name="Picture"/>
             <a:graphic>
               <a:graphicData uri="http://schemas.openxmlformats.org/drawingml/2006/picture">
                 <pic:pic>
                   <pic:nvPicPr>
-                    <pic:cNvPr descr="Jackson_SOMpic.jpg" id="0" name="Picture"/>
+                    <pic:cNvPr descr="IPCC_Ch4_soilCovertime.jpg" id="0" name="Picture"/>
                     <pic:cNvPicPr>
                       <a:picLocks noChangeArrowheads="1" noChangeAspect="1"/>
                     </pic:cNvPicPr>
@@ -344,7 +352,7 @@
                   <pic:spPr bwMode="auto">
                     <a:xfrm>
                       <a:off x="0" y="0"/>
-                      <a:ext cx="5334000" cy="3838896"/>
+                      <a:ext cx="5334000" cy="3963012"/>
                     </a:xfrm>
                     <a:prstGeom prst="rect">
                       <a:avLst/>
@@ -368,86 +376,12 @@
         <w:pStyle w:val="ImageCaption"/>
       </w:pPr>
       <w:r>
-        <w:t xml:space="preserve">Figure 1. SOM factors from Jackson et al. (2017) DOI:</w:t>
+        <w:t xml:space="preserve">Figure 1. Net changes in ecosystem C stocks over time from</w:t>
       </w:r>
       <w:r>
         <w:t xml:space="preserve"> </w:t>
       </w:r>
       <w:hyperlink r:id="rId29">
-        <w:r>
-          <w:rPr>
-            <w:rStyle w:val="Hyperlink"/>
-          </w:rPr>
-          <w:t xml:space="preserve">10.1146/annurev-ecolsys-112414-054234</w:t>
-        </w:r>
-      </w:hyperlink>
-    </w:p>
-    <w:p>
-      <w:pPr>
-        <w:pStyle w:val="BodyText"/>
-      </w:pPr>
-      <w:r>
-        <w:t xml:space="preserve">In an ecosystem, soil C stock approaches its carrying capacity (Figure 2).</w:t>
-      </w:r>
-    </w:p>
-    <w:p>
-      <w:pPr>
-        <w:pStyle w:val="FigureWithCaption"/>
-      </w:pPr>
-      <w:r>
-        <w:drawing>
-          <wp:inline>
-            <wp:extent cx="5334000" cy="2825154"/>
-            <wp:effectExtent b="0" l="0" r="0" t="0"/>
-            <wp:docPr descr="Figure 4.3. Net changes in ecosystem C stock over time from IPCC" title="" id="1" name="Picture"/>
-            <a:graphic>
-              <a:graphicData uri="http://schemas.openxmlformats.org/drawingml/2006/picture">
-                <pic:pic>
-                  <pic:nvPicPr>
-                    <pic:cNvPr descr="IPCC_Ch4_soilCovertime.jpg" id="0" name="Picture"/>
-                    <pic:cNvPicPr>
-                      <a:picLocks noChangeArrowheads="1" noChangeAspect="1"/>
-                    </pic:cNvPicPr>
-                  </pic:nvPicPr>
-                  <pic:blipFill>
-                    <a:blip r:embed="rId30"/>
-                    <a:stretch>
-                      <a:fillRect/>
-                    </a:stretch>
-                  </pic:blipFill>
-                  <pic:spPr bwMode="auto">
-                    <a:xfrm>
-                      <a:off x="0" y="0"/>
-                      <a:ext cx="5334000" cy="2825154"/>
-                    </a:xfrm>
-                    <a:prstGeom prst="rect">
-                      <a:avLst/>
-                    </a:prstGeom>
-                    <a:noFill/>
-                    <a:ln w="9525">
-                      <a:noFill/>
-                      <a:headEnd/>
-                      <a:tailEnd/>
-                    </a:ln>
-                  </pic:spPr>
-                </pic:pic>
-              </a:graphicData>
-            </a:graphic>
-          </wp:inline>
-        </w:drawing>
-      </w:r>
-    </w:p>
-    <w:p>
-      <w:pPr>
-        <w:pStyle w:val="ImageCaption"/>
-      </w:pPr>
-      <w:r>
-        <w:t xml:space="preserve">Figure 4.3. Net changes in ecosystem C stock over time from</w:t>
-      </w:r>
-      <w:r>
-        <w:t xml:space="preserve"> </w:t>
-      </w:r>
-      <w:hyperlink r:id="rId31">
         <w:r>
           <w:rPr>
             <w:rStyle w:val="Hyperlink"/>
@@ -461,29 +395,7 @@
         <w:pStyle w:val="BodyText"/>
       </w:pPr>
       <w:r>
-        <w:t xml:space="preserve">Over time and space, SOM content can change via natural (biotic and abiotic) or anthropogenic influences. Many factors, such as hydrology, can result in both SOM loss or gain via erosion or deposition, respectively. Figure 1 lists several key factors contributing to SOM dynamics. This list is not exhaustive; more studies need to be conducted to properly understand the mechanisms driving SOM dynamics. Table 2 includes case studies for specific</w:t>
-      </w:r>
-    </w:p>
-    <w:p>
-      <w:pPr>
-        <w:pStyle w:val="BodyText"/>
-      </w:pPr>
-      <w:r>
-        <w:t xml:space="preserve">Figure 3. Factors that drive SOM dynamics.</w:t>
-      </w:r>
-      <w:r>
-        <w:t xml:space="preserve"> </w:t>
-      </w:r>
-      <w:r>
-        <w:t xml:space="preserve">Table 2. Corresponding papers</w:t>
-      </w:r>
-    </w:p>
-    <w:p>
-      <w:pPr>
-        <w:pStyle w:val="BodyText"/>
-      </w:pPr>
-      <w:r>
-        <w:t xml:space="preserve">Over time and space, SOM content in any given soil can change via natural (biotic and abiotic) or anthropogenic influences. In native or undisturbed systems, soils can build SOM through inputs such as plant biomass aboveground and belowground (link to HaHu-1), microbial products and necromass (link to KH-2 &amp; JP-2), ? and much more. However, SOM can be lost via microbial decomposition and erosion. Additionally, abiotic factors that can either accelerate or hinder OM decomposition include temperature/climate, soil drainage, soil texture, soil mineralogy, and topography. In agricultural systems, farmers often add OM amendments to their crops while activities such as grazing and tillage usually result in a loss of SOM.</w:t>
+        <w:t xml:space="preserve">Over time and space, SOM content can change through natural (biotic and abiotic) or anthropogenic influences as well. Many factors, such as hydrology, can result in both SOM loss or gain via erosion or deposition, respectively. Figure 2 lists several key factors contributing to SOM dynamics. This list is not exhaustive; more studies need to be conducted to properly understand the mechanisms driving SOM dynamics. Various case studies have looked at specific components or influences resulting in SOM gain or loss (Table 2).</w:t>
       </w:r>
     </w:p>
     <w:p>
@@ -495,7 +407,7 @@
           <wp:inline>
             <wp:extent cx="5334000" cy="2562231"/>
             <wp:effectExtent b="0" l="0" r="0" t="0"/>
-            <wp:docPr descr="Figure 2. Gains and loss in SOM" title="" id="1" name="Picture"/>
+            <wp:docPr descr="Figure 2. Factors that drive SOM dynamics" title="" id="1" name="Picture"/>
             <a:graphic>
               <a:graphicData uri="http://schemas.openxmlformats.org/drawingml/2006/picture">
                 <pic:pic>
@@ -506,7 +418,7 @@
                     </pic:cNvPicPr>
                   </pic:nvPicPr>
                   <pic:blipFill>
-                    <a:blip r:embed="rId32"/>
+                    <a:blip r:embed="rId30"/>
                     <a:stretch>
                       <a:fillRect/>
                     </a:stretch>
@@ -538,7 +450,7 @@
         <w:pStyle w:val="ImageCaption"/>
       </w:pPr>
       <w:r>
-        <w:t xml:space="preserve">Figure 2. Gains and loss in SOM</w:t>
+        <w:t xml:space="preserve">Figure 2. Factors that drive SOM dynamics</w:t>
       </w:r>
     </w:p>
     <w:p>
@@ -550,7 +462,7 @@
           <wp:inline>
             <wp:extent cx="5334000" cy="1878169"/>
             <wp:effectExtent b="0" l="0" r="0" t="0"/>
-            <wp:docPr descr="Table 2. Case studies of factors influencing SOM dynamics" title="" id="1" name="Picture"/>
+            <wp:docPr descr="Table 2. Overview of factors that drive SOM dynamics and their supporting case studies" title="" id="1" name="Picture"/>
             <a:graphic>
               <a:graphicData uri="http://schemas.openxmlformats.org/drawingml/2006/picture">
                 <pic:pic>
@@ -561,7 +473,7 @@
                     </pic:cNvPicPr>
                   </pic:nvPicPr>
                   <pic:blipFill>
-                    <a:blip r:embed="rId33"/>
+                    <a:blip r:embed="rId31"/>
                     <a:stretch>
                       <a:fillRect/>
                     </a:stretch>
@@ -593,13 +505,19 @@
         <w:pStyle w:val="ImageCaption"/>
       </w:pPr>
       <w:r>
-        <w:t xml:space="preserve">Table 2. Case studies of factors influencing SOM dynamics</w:t>
+        <w:t xml:space="preserve">Table 2. Overview of factors that drive SOM dynamics and their supporting case studies</w:t>
       </w:r>
     </w:p>
     <w:p>
       <w:pPr>
         <w:pStyle w:val="BodyText"/>
       </w:pPr>
+      <w:r>
+        <w:t xml:space="preserve">Sources:</w:t>
+      </w:r>
+      <w:r>
+        <w:br w:type="textWrapping"/>
+      </w:r>
       <w:r>
         <w:t xml:space="preserve">Schmidt et al. (2011) DOI:</w:t>
       </w:r>
@@ -626,7 +544,7 @@
       <w:r>
         <w:t xml:space="preserve"> </w:t>
       </w:r>
-      <w:hyperlink r:id="rId34">
+      <w:hyperlink r:id="rId32">
         <w:r>
           <w:rPr>
             <w:rStyle w:val="Hyperlink"/>
@@ -684,8 +602,8 @@
       <w:pPr>
         <w:pStyle w:val="Heading1"/>
       </w:pPr>
-      <w:bookmarkStart w:id="35" w:name="current-initiatives"/>
-      <w:bookmarkEnd w:id="35"/>
+      <w:bookmarkStart w:id="33" w:name="current-initiatives"/>
+      <w:bookmarkEnd w:id="33"/>
       <w:r>
         <w:t xml:space="preserve">Current Initiatives</w:t>
       </w:r>
@@ -711,7 +629,7 @@
       <w:r>
         <w:t xml:space="preserve"> </w:t>
       </w:r>
-      <w:hyperlink r:id="rId36">
+      <w:hyperlink r:id="rId34">
         <w:r>
           <w:rPr>
             <w:rStyle w:val="Hyperlink"/>
@@ -748,7 +666,7 @@
       <w:r>
         <w:t xml:space="preserve"> </w:t>
       </w:r>
-      <w:hyperlink r:id="rId37">
+      <w:hyperlink r:id="rId35">
         <w:r>
           <w:rPr>
             <w:rStyle w:val="Hyperlink"/>
@@ -776,7 +694,7 @@
       <w:r>
         <w:t xml:space="preserve"> </w:t>
       </w:r>
-      <w:hyperlink r:id="rId38">
+      <w:hyperlink r:id="rId36">
         <w:r>
           <w:rPr>
             <w:rStyle w:val="Hyperlink"/>
@@ -896,7 +814,7 @@
     </w:lvl>
   </w:abstractNum>
   <w:abstractNum w:abstractNumId="990">
-    <w:nsid w:val="e111d357"/>
+    <w:nsid w:val="14934c69"/>
     <w:multiLevelType w:val="multilevel"/>
     <w:lvl w:ilvl="0">
       <w:numFmt w:val="bullet"/>

</xml_diff>